<commit_message>
Update to beginning materials
Fixed Typos and incorrect information
</commit_message>
<xml_diff>
--- a/Level Criteria.docx
+++ b/Level Criteria.docx
@@ -206,6 +206,9 @@
         <w:ind w:left="720"/>
       </w:pPr>
       <w:r>
+        <w:t>*</w:t>
+      </w:r>
+      <w:r>
         <w:t>Loops - ?</w:t>
       </w:r>
       <w:r>
@@ -222,16 +225,19 @@
       <w:r>
         <w:br/>
       </w:r>
+      <w:r>
+        <w:t>*</w:t>
+      </w:r>
       <w:proofErr w:type="spellStart"/>
-      <w:proofErr w:type="gramStart"/>
       <w:r>
         <w:t>fstream</w:t>
       </w:r>
       <w:proofErr w:type="spellEnd"/>
-      <w:proofErr w:type="gramEnd"/>
       <w:r>
         <w:t xml:space="preserve"> - ?</w:t>
       </w:r>
+      <w:bookmarkStart w:id="0" w:name="_GoBack"/>
+      <w:bookmarkEnd w:id="0"/>
     </w:p>
     <w:p>
       <w:r>
@@ -479,8 +485,6 @@
       <w:r>
         <w:t>Level 10 = ?</w:t>
       </w:r>
-      <w:bookmarkStart w:id="0" w:name="_GoBack"/>
-      <w:bookmarkEnd w:id="0"/>
       <w:r>
         <w:t xml:space="preserve"> </w:t>
       </w:r>

</xml_diff>